<commit_message>
[Workflows][US_TN] Reclassification Form Updates (Recidiviz/recidiviz-dashboards#4674)
GitOrigin-RevId: 9ad764845f5fc60055fe6fdbfdd190f142e07609
</commit_message>
<xml_diff>
--- a/server/assets/workflowsTemplates/US_TN/custody_reclassification_template.docx
+++ b/server/assets/workflowsTemplates/US_TN/custody_reclassification_template.docx
@@ -59,7 +59,23 @@
           <w:rFonts w:ascii="Consolas" w:eastAsia="Consolas" w:hAnsi="Consolas" w:cs="Consolas"/>
           <w:u w:val="single"/>
         </w:rPr>
-        <w:t>{omsId}</w:t>
+        <w:t>{</w:t>
+      </w:r>
+      <w:proofErr w:type="spellStart"/>
+      <w:r>
+        <w:rPr>
+          <w:rFonts w:ascii="Consolas" w:eastAsia="Consolas" w:hAnsi="Consolas" w:cs="Consolas"/>
+          <w:u w:val="single"/>
+        </w:rPr>
+        <w:t>omsId</w:t>
+      </w:r>
+      <w:proofErr w:type="spellEnd"/>
+      <w:r>
+        <w:rPr>
+          <w:rFonts w:ascii="Consolas" w:eastAsia="Consolas" w:hAnsi="Consolas" w:cs="Consolas"/>
+          <w:u w:val="single"/>
+        </w:rPr>
+        <w:t>}</w:t>
       </w:r>
       <w:r>
         <w:rPr>
@@ -86,7 +102,23 @@
           <w:rFonts w:ascii="Consolas" w:eastAsia="Consolas" w:hAnsi="Consolas" w:cs="Consolas"/>
           <w:u w:val="single"/>
         </w:rPr>
-        <w:t>{residentFullName}</w:t>
+        <w:t>{</w:t>
+      </w:r>
+      <w:proofErr w:type="spellStart"/>
+      <w:r>
+        <w:rPr>
+          <w:rFonts w:ascii="Consolas" w:eastAsia="Consolas" w:hAnsi="Consolas" w:cs="Consolas"/>
+          <w:u w:val="single"/>
+        </w:rPr>
+        <w:t>residentFullName</w:t>
+      </w:r>
+      <w:proofErr w:type="spellEnd"/>
+      <w:r>
+        <w:rPr>
+          <w:rFonts w:ascii="Consolas" w:eastAsia="Consolas" w:hAnsi="Consolas" w:cs="Consolas"/>
+          <w:u w:val="single"/>
+        </w:rPr>
+        <w:t>}</w:t>
       </w:r>
       <w:r>
         <w:rPr>
@@ -125,7 +157,23 @@
           <w:rFonts w:ascii="Consolas" w:eastAsia="Consolas" w:hAnsi="Consolas" w:cs="Consolas"/>
           <w:u w:val="single"/>
         </w:rPr>
-        <w:t>{institutionName}</w:t>
+        <w:t>{</w:t>
+      </w:r>
+      <w:proofErr w:type="spellStart"/>
+      <w:r>
+        <w:rPr>
+          <w:rFonts w:ascii="Consolas" w:eastAsia="Consolas" w:hAnsi="Consolas" w:cs="Consolas"/>
+          <w:u w:val="single"/>
+        </w:rPr>
+        <w:t>institutionName</w:t>
+      </w:r>
+      <w:proofErr w:type="spellEnd"/>
+      <w:r>
+        <w:rPr>
+          <w:rFonts w:ascii="Consolas" w:eastAsia="Consolas" w:hAnsi="Consolas" w:cs="Consolas"/>
+          <w:u w:val="single"/>
+        </w:rPr>
+        <w:t>}</w:t>
       </w:r>
       <w:r>
         <w:rPr>
@@ -223,14 +271,44 @@
         <w:rPr>
           <w:rFonts w:ascii="Consolas" w:eastAsia="Consolas" w:hAnsi="Consolas" w:cs="Consolas"/>
         </w:rPr>
-        <w:t>Status at time of Hearing: Gen.Pop.</w:t>
-      </w:r>
-      <w:r>
-        <w:rPr>
-          <w:rFonts w:ascii="Consolas" w:eastAsia="Consolas" w:hAnsi="Consolas" w:cs="Consolas"/>
-          <w:u w:val="single"/>
-        </w:rPr>
-        <w:t xml:space="preserve"> {#statusAtHearingSelectedGEN}X{/} </w:t>
+        <w:t xml:space="preserve">Status at time of Hearing: </w:t>
+      </w:r>
+      <w:proofErr w:type="spellStart"/>
+      <w:r>
+        <w:rPr>
+          <w:rFonts w:ascii="Consolas" w:eastAsia="Consolas" w:hAnsi="Consolas" w:cs="Consolas"/>
+        </w:rPr>
+        <w:t>Gen.Pop</w:t>
+      </w:r>
+      <w:proofErr w:type="spellEnd"/>
+      <w:r>
+        <w:rPr>
+          <w:rFonts w:ascii="Consolas" w:eastAsia="Consolas" w:hAnsi="Consolas" w:cs="Consolas"/>
+        </w:rPr>
+        <w:t>.</w:t>
+      </w:r>
+      <w:r>
+        <w:rPr>
+          <w:rFonts w:ascii="Consolas" w:eastAsia="Consolas" w:hAnsi="Consolas" w:cs="Consolas"/>
+          <w:u w:val="single"/>
+        </w:rPr>
+        <w:t xml:space="preserve"> {#statusAtHearingSelectedGEN}</w:t>
+      </w:r>
+      <w:proofErr w:type="gramStart"/>
+      <w:r>
+        <w:rPr>
+          <w:rFonts w:ascii="Consolas" w:eastAsia="Consolas" w:hAnsi="Consolas" w:cs="Consolas"/>
+          <w:u w:val="single"/>
+        </w:rPr>
+        <w:t>X{</w:t>
+      </w:r>
+      <w:proofErr w:type="gramEnd"/>
+      <w:r>
+        <w:rPr>
+          <w:rFonts w:ascii="Consolas" w:eastAsia="Consolas" w:hAnsi="Consolas" w:cs="Consolas"/>
+          <w:u w:val="single"/>
+        </w:rPr>
+        <w:t xml:space="preserve">/} </w:t>
       </w:r>
       <w:r>
         <w:rPr>
@@ -271,12 +349,21 @@
         </w:rPr>
         <w:t xml:space="preserve"> {</w:t>
       </w:r>
-      <w:r>
-        <w:rPr>
-          <w:rFonts w:ascii="Consolas" w:eastAsia="Consolas" w:hAnsi="Consolas" w:cs="Consolas"/>
-          <w:u w:val="single"/>
-        </w:rPr>
-        <w:t>statusAtHearingOther}</w:t>
+      <w:proofErr w:type="spellStart"/>
+      <w:r>
+        <w:rPr>
+          <w:rFonts w:ascii="Consolas" w:eastAsia="Consolas" w:hAnsi="Consolas" w:cs="Consolas"/>
+          <w:u w:val="single"/>
+        </w:rPr>
+        <w:t>statusAtHearingOther</w:t>
+      </w:r>
+      <w:proofErr w:type="spellEnd"/>
+      <w:r>
+        <w:rPr>
+          <w:rFonts w:ascii="Consolas" w:eastAsia="Consolas" w:hAnsi="Consolas" w:cs="Consolas"/>
+          <w:u w:val="single"/>
+        </w:rPr>
+        <w:t>}</w:t>
       </w:r>
       <w:r>
         <w:rPr>
@@ -311,7 +398,23 @@
           <w:rFonts w:ascii="Consolas" w:eastAsia="Consolas" w:hAnsi="Consolas" w:cs="Consolas"/>
           <w:u w:val="single"/>
         </w:rPr>
-        <w:t xml:space="preserve"> {#hasIncompatiblesSelectedtrue}X{/} </w:t>
+        <w:t xml:space="preserve"> {#hasIncompatiblesSelectedtrue}</w:t>
+      </w:r>
+      <w:proofErr w:type="gramStart"/>
+      <w:r>
+        <w:rPr>
+          <w:rFonts w:ascii="Consolas" w:eastAsia="Consolas" w:hAnsi="Consolas" w:cs="Consolas"/>
+          <w:u w:val="single"/>
+        </w:rPr>
+        <w:t>X{</w:t>
+      </w:r>
+      <w:proofErr w:type="gramEnd"/>
+      <w:r>
+        <w:rPr>
+          <w:rFonts w:ascii="Consolas" w:eastAsia="Consolas" w:hAnsi="Consolas" w:cs="Consolas"/>
+          <w:u w:val="single"/>
+        </w:rPr>
+        <w:t xml:space="preserve">/} </w:t>
       </w:r>
       <w:r>
         <w:rPr>
@@ -358,14 +461,37 @@
         <w:rPr>
           <w:rFonts w:ascii="Consolas" w:eastAsia="Consolas" w:hAnsi="Consolas" w:cs="Consolas"/>
         </w:rPr>
-        <w:t>{#hasIncompatibles}Incompatibles: {</w:t>
-      </w:r>
-      <w:r>
-        <w:rPr>
-          <w:rFonts w:ascii="Consolas" w:eastAsia="Consolas" w:hAnsi="Consolas" w:cs="Consolas"/>
-          <w:u w:val="single"/>
-        </w:rPr>
-        <w:t>incompatiblesList}</w:t>
+        <w:t>{#</w:t>
+      </w:r>
+      <w:proofErr w:type="gramStart"/>
+      <w:r>
+        <w:rPr>
+          <w:rFonts w:ascii="Consolas" w:eastAsia="Consolas" w:hAnsi="Consolas" w:cs="Consolas"/>
+        </w:rPr>
+        <w:t>hasIncompatibles}Incompatibles</w:t>
+      </w:r>
+      <w:proofErr w:type="gramEnd"/>
+      <w:r>
+        <w:rPr>
+          <w:rFonts w:ascii="Consolas" w:eastAsia="Consolas" w:hAnsi="Consolas" w:cs="Consolas"/>
+        </w:rPr>
+        <w:t>: {</w:t>
+      </w:r>
+      <w:proofErr w:type="spellStart"/>
+      <w:r>
+        <w:rPr>
+          <w:rFonts w:ascii="Consolas" w:eastAsia="Consolas" w:hAnsi="Consolas" w:cs="Consolas"/>
+          <w:u w:val="single"/>
+        </w:rPr>
+        <w:t>incompatiblesList</w:t>
+      </w:r>
+      <w:proofErr w:type="spellEnd"/>
+      <w:r>
+        <w:rPr>
+          <w:rFonts w:ascii="Consolas" w:eastAsia="Consolas" w:hAnsi="Consolas" w:cs="Consolas"/>
+          <w:u w:val="single"/>
+        </w:rPr>
+        <w:t>}</w:t>
       </w:r>
     </w:p>
     <w:p>
@@ -398,7 +524,23 @@
           <w:rFonts w:ascii="Consolas" w:eastAsia="Consolas" w:hAnsi="Consolas" w:cs="Consolas"/>
           <w:u w:val="single"/>
         </w:rPr>
-        <w:t>{totalText}</w:t>
+        <w:t>{</w:t>
+      </w:r>
+      <w:proofErr w:type="spellStart"/>
+      <w:r>
+        <w:rPr>
+          <w:rFonts w:ascii="Consolas" w:eastAsia="Consolas" w:hAnsi="Consolas" w:cs="Consolas"/>
+          <w:u w:val="single"/>
+        </w:rPr>
+        <w:t>totalText</w:t>
+      </w:r>
+      <w:proofErr w:type="spellEnd"/>
+      <w:r>
+        <w:rPr>
+          <w:rFonts w:ascii="Consolas" w:eastAsia="Consolas" w:hAnsi="Consolas" w:cs="Consolas"/>
+          <w:u w:val="single"/>
+        </w:rPr>
+        <w:t>}</w:t>
       </w:r>
       <w:r>
         <w:rPr>
@@ -418,7 +560,23 @@
           <w:rFonts w:ascii="Consolas" w:eastAsia="Consolas" w:hAnsi="Consolas" w:cs="Consolas"/>
           <w:u w:val="single"/>
         </w:rPr>
-        <w:t>{currentCustodyLevel}</w:t>
+        <w:t>{</w:t>
+      </w:r>
+      <w:proofErr w:type="spellStart"/>
+      <w:r>
+        <w:rPr>
+          <w:rFonts w:ascii="Consolas" w:eastAsia="Consolas" w:hAnsi="Consolas" w:cs="Consolas"/>
+          <w:u w:val="single"/>
+        </w:rPr>
+        <w:t>currentCustodyLevel</w:t>
+      </w:r>
+      <w:proofErr w:type="spellEnd"/>
+      <w:r>
+        <w:rPr>
+          <w:rFonts w:ascii="Consolas" w:eastAsia="Consolas" w:hAnsi="Consolas" w:cs="Consolas"/>
+          <w:u w:val="single"/>
+        </w:rPr>
+        <w:t>}</w:t>
       </w:r>
     </w:p>
     <w:p>
@@ -465,13 +623,37 @@
           <w:rFonts w:ascii="Consolas" w:eastAsia="Consolas" w:hAnsi="Consolas" w:cs="Consolas"/>
           <w:u w:val="single"/>
         </w:rPr>
-        <w:t>{recommendationFacilityAssignment}</w:t>
-      </w:r>
-      <w:r>
-        <w:rPr>
-          <w:rFonts w:ascii="Consolas" w:eastAsia="Consolas" w:hAnsi="Consolas" w:cs="Consolas"/>
-        </w:rPr>
-        <w:t xml:space="preserve">  Transfer: Yes</w:t>
+        <w:t>{</w:t>
+      </w:r>
+      <w:proofErr w:type="spellStart"/>
+      <w:proofErr w:type="gramStart"/>
+      <w:r>
+        <w:rPr>
+          <w:rFonts w:ascii="Consolas" w:eastAsia="Consolas" w:hAnsi="Consolas" w:cs="Consolas"/>
+          <w:u w:val="single"/>
+        </w:rPr>
+        <w:t>recommendationFacilityAssignment</w:t>
+      </w:r>
+      <w:proofErr w:type="spellEnd"/>
+      <w:r>
+        <w:rPr>
+          <w:rFonts w:ascii="Consolas" w:eastAsia="Consolas" w:hAnsi="Consolas" w:cs="Consolas"/>
+          <w:u w:val="single"/>
+        </w:rPr>
+        <w:t>}</w:t>
+      </w:r>
+      <w:r>
+        <w:rPr>
+          <w:rFonts w:ascii="Consolas" w:eastAsia="Consolas" w:hAnsi="Consolas" w:cs="Consolas"/>
+        </w:rPr>
+        <w:t xml:space="preserve">  Transfer</w:t>
+      </w:r>
+      <w:proofErr w:type="gramEnd"/>
+      <w:r>
+        <w:rPr>
+          <w:rFonts w:ascii="Consolas" w:eastAsia="Consolas" w:hAnsi="Consolas" w:cs="Consolas"/>
+        </w:rPr>
+        <w:t>: Yes</w:t>
       </w:r>
       <w:r>
         <w:rPr>
@@ -519,7 +701,23 @@
           <w:rFonts w:ascii="Consolas" w:eastAsia="Consolas" w:hAnsi="Consolas" w:cs="Consolas"/>
           <w:u w:val="single"/>
         </w:rPr>
-        <w:t>{recommendationCustodyLevel}</w:t>
+        <w:t>{</w:t>
+      </w:r>
+      <w:proofErr w:type="spellStart"/>
+      <w:r>
+        <w:rPr>
+          <w:rFonts w:ascii="Consolas" w:eastAsia="Consolas" w:hAnsi="Consolas" w:cs="Consolas"/>
+          <w:u w:val="single"/>
+        </w:rPr>
+        <w:t>recommendationCustodyLevel</w:t>
+      </w:r>
+      <w:proofErr w:type="spellEnd"/>
+      <w:r>
+        <w:rPr>
+          <w:rFonts w:ascii="Consolas" w:eastAsia="Consolas" w:hAnsi="Consolas" w:cs="Consolas"/>
+          <w:u w:val="single"/>
+        </w:rPr>
+        <w:t>}</w:t>
       </w:r>
       <w:r>
         <w:rPr>
@@ -560,7 +758,23 @@
           <w:rFonts w:ascii="Consolas" w:eastAsia="Consolas" w:hAnsi="Consolas" w:cs="Consolas"/>
           <w:u w:val="single"/>
         </w:rPr>
-        <w:t>{recommendationOverrideType}</w:t>
+        <w:t>{</w:t>
+      </w:r>
+      <w:proofErr w:type="spellStart"/>
+      <w:r>
+        <w:rPr>
+          <w:rFonts w:ascii="Consolas" w:eastAsia="Consolas" w:hAnsi="Consolas" w:cs="Consolas"/>
+          <w:u w:val="single"/>
+        </w:rPr>
+        <w:t>recommendationOverrideType</w:t>
+      </w:r>
+      <w:proofErr w:type="spellEnd"/>
+      <w:r>
+        <w:rPr>
+          <w:rFonts w:ascii="Consolas" w:eastAsia="Consolas" w:hAnsi="Consolas" w:cs="Consolas"/>
+          <w:u w:val="single"/>
+        </w:rPr>
+        <w:t>}</w:t>
       </w:r>
     </w:p>
     <w:p>
@@ -606,7 +820,23 @@
           <w:rFonts w:ascii="Consolas" w:eastAsia="Consolas" w:hAnsi="Consolas" w:cs="Consolas"/>
           <w:u w:val="single"/>
         </w:rPr>
-        <w:t>{recommendationJustification}</w:t>
+        <w:t>{</w:t>
+      </w:r>
+      <w:proofErr w:type="spellStart"/>
+      <w:r>
+        <w:rPr>
+          <w:rFonts w:ascii="Consolas" w:eastAsia="Consolas" w:hAnsi="Consolas" w:cs="Consolas"/>
+          <w:u w:val="single"/>
+        </w:rPr>
+        <w:t>recommendationJustification</w:t>
+      </w:r>
+      <w:proofErr w:type="spellEnd"/>
+      <w:r>
+        <w:rPr>
+          <w:rFonts w:ascii="Consolas" w:eastAsia="Consolas" w:hAnsi="Consolas" w:cs="Consolas"/>
+          <w:u w:val="single"/>
+        </w:rPr>
+        <w:t>}</w:t>
       </w:r>
       <w:r>
         <w:rPr>
@@ -649,7 +879,23 @@
           <w:rFonts w:ascii="Consolas" w:eastAsia="Consolas" w:hAnsi="Consolas" w:cs="Consolas"/>
           <w:u w:val="single"/>
         </w:rPr>
-        <w:t>{#updatedPhotoNeededSelectedtrue}X{/}</w:t>
+        <w:t>{#updatedPhotoNeededSelectedtrue}</w:t>
+      </w:r>
+      <w:proofErr w:type="gramStart"/>
+      <w:r>
+        <w:rPr>
+          <w:rFonts w:ascii="Consolas" w:eastAsia="Consolas" w:hAnsi="Consolas" w:cs="Consolas"/>
+          <w:u w:val="single"/>
+        </w:rPr>
+        <w:t>X{</w:t>
+      </w:r>
+      <w:proofErr w:type="gramEnd"/>
+      <w:r>
+        <w:rPr>
+          <w:rFonts w:ascii="Consolas" w:eastAsia="Consolas" w:hAnsi="Consolas" w:cs="Consolas"/>
+          <w:u w:val="single"/>
+        </w:rPr>
+        <w:t>/}</w:t>
       </w:r>
       <w:r>
         <w:rPr>
@@ -821,7 +1067,21 @@
           <w:rFonts w:ascii="Consolas" w:eastAsia="Consolas" w:hAnsi="Consolas" w:cs="Consolas"/>
         </w:rPr>
         <w:tab/>
-        <w:t>If Yes provide appeal and copy to inmate</w:t>
+        <w:t xml:space="preserve">If </w:t>
+      </w:r>
+      <w:proofErr w:type="gramStart"/>
+      <w:r>
+        <w:rPr>
+          <w:rFonts w:ascii="Consolas" w:eastAsia="Consolas" w:hAnsi="Consolas" w:cs="Consolas"/>
+        </w:rPr>
+        <w:t>Yes</w:t>
+      </w:r>
+      <w:proofErr w:type="gramEnd"/>
+      <w:r>
+        <w:rPr>
+          <w:rFonts w:ascii="Consolas" w:eastAsia="Consolas" w:hAnsi="Consolas" w:cs="Consolas"/>
+        </w:rPr>
+        <w:t xml:space="preserve"> provide appeal and copy to inmate</w:t>
       </w:r>
       <w:r>
         <w:rPr>
@@ -949,6 +1209,7 @@
       <w:pPr>
         <w:rPr>
           <w:rFonts w:ascii="Consolas" w:eastAsia="Consolas" w:hAnsi="Consolas" w:cs="Consolas"/>
+          <w:u w:val="single"/>
         </w:rPr>
       </w:pPr>
       <w:r>
@@ -980,14 +1241,44 @@
       <w:r>
         <w:rPr>
           <w:rFonts w:ascii="Consolas" w:eastAsia="Consolas" w:hAnsi="Consolas" w:cs="Consolas"/>
-        </w:rPr>
-        <w:t xml:space="preserve">                         </w:t>
-      </w:r>
-    </w:p>
-    <w:p>
-      <w:pPr>
-        <w:rPr>
-          <w:rFonts w:ascii="Consolas" w:eastAsia="Consolas" w:hAnsi="Consolas" w:cs="Consolas"/>
+          <w:u w:val="single"/>
+        </w:rPr>
+        <w:tab/>
+      </w:r>
+      <w:r>
+        <w:rPr>
+          <w:rFonts w:ascii="Consolas" w:eastAsia="Consolas" w:hAnsi="Consolas" w:cs="Consolas"/>
+          <w:u w:val="single"/>
+        </w:rPr>
+        <w:tab/>
+      </w:r>
+      <w:r>
+        <w:rPr>
+          <w:rFonts w:ascii="Consolas" w:eastAsia="Consolas" w:hAnsi="Consolas" w:cs="Consolas"/>
+          <w:u w:val="single"/>
+        </w:rPr>
+        <w:tab/>
+      </w:r>
+      <w:r>
+        <w:rPr>
+          <w:rFonts w:ascii="Consolas" w:eastAsia="Consolas" w:hAnsi="Consolas" w:cs="Consolas"/>
+          <w:u w:val="single"/>
+        </w:rPr>
+        <w:tab/>
+      </w:r>
+      <w:r>
+        <w:rPr>
+          <w:rFonts w:ascii="Consolas" w:eastAsia="Consolas" w:hAnsi="Consolas" w:cs="Consolas"/>
+          <w:u w:val="single"/>
+        </w:rPr>
+        <w:tab/>
+      </w:r>
+    </w:p>
+    <w:p>
+      <w:pPr>
+        <w:rPr>
+          <w:rFonts w:ascii="Consolas" w:eastAsia="Consolas" w:hAnsi="Consolas" w:cs="Consolas"/>
+          <w:u w:val="single"/>
         </w:rPr>
       </w:pPr>
       <w:r>
@@ -1081,7 +1372,23 @@
           <w:rFonts w:ascii="Consolas" w:eastAsia="Consolas" w:hAnsi="Consolas" w:cs="Consolas"/>
           <w:u w:val="single"/>
         </w:rPr>
-        <w:t>{disagreementReasons}</w:t>
+        <w:t>{</w:t>
+      </w:r>
+      <w:proofErr w:type="spellStart"/>
+      <w:r>
+        <w:rPr>
+          <w:rFonts w:ascii="Consolas" w:eastAsia="Consolas" w:hAnsi="Consolas" w:cs="Consolas"/>
+          <w:u w:val="single"/>
+        </w:rPr>
+        <w:t>disagreementReasons</w:t>
+      </w:r>
+      <w:proofErr w:type="spellEnd"/>
+      <w:r>
+        <w:rPr>
+          <w:rFonts w:ascii="Consolas" w:eastAsia="Consolas" w:hAnsi="Consolas" w:cs="Consolas"/>
+          <w:u w:val="single"/>
+        </w:rPr>
+        <w:t>}</w:t>
       </w:r>
       <w:r>
         <w:rPr>
@@ -1158,6 +1465,7 @@
         <w:tab/>
         <w:t xml:space="preserve">Approve </w:t>
       </w:r>
+      <w:proofErr w:type="gramStart"/>
       <w:r>
         <w:rPr>
           <w:rFonts w:ascii="Consolas" w:eastAsia="Consolas" w:hAnsi="Consolas" w:cs="Consolas"/>
@@ -1171,6 +1479,7 @@
         </w:rPr>
         <w:t xml:space="preserve">  Deny</w:t>
       </w:r>
+      <w:proofErr w:type="gramEnd"/>
       <w:r>
         <w:rPr>
           <w:rFonts w:ascii="Consolas" w:eastAsia="Consolas" w:hAnsi="Consolas" w:cs="Consolas"/>
@@ -1252,7 +1561,23 @@
           <w:rFonts w:ascii="Consolas" w:eastAsia="Consolas" w:hAnsi="Consolas" w:cs="Consolas"/>
           <w:u w:val="single"/>
         </w:rPr>
-        <w:t>{denialReasons}</w:t>
+        <w:t>{</w:t>
+      </w:r>
+      <w:proofErr w:type="spellStart"/>
+      <w:r>
+        <w:rPr>
+          <w:rFonts w:ascii="Consolas" w:eastAsia="Consolas" w:hAnsi="Consolas" w:cs="Consolas"/>
+          <w:u w:val="single"/>
+        </w:rPr>
+        <w:t>denialReasons</w:t>
+      </w:r>
+      <w:proofErr w:type="spellEnd"/>
+      <w:r>
+        <w:rPr>
+          <w:rFonts w:ascii="Consolas" w:eastAsia="Consolas" w:hAnsi="Consolas" w:cs="Consolas"/>
+          <w:u w:val="single"/>
+        </w:rPr>
+        <w:t>}</w:t>
       </w:r>
       <w:r>
         <w:rPr>
@@ -1356,7 +1681,21 @@
         <w:rPr>
           <w:u w:val="single"/>
         </w:rPr>
-        <w:t>{institutionName}</w:t>
+        <w:t>{</w:t>
+      </w:r>
+      <w:proofErr w:type="spellStart"/>
+      <w:r>
+        <w:rPr>
+          <w:u w:val="single"/>
+        </w:rPr>
+        <w:t>institutionName</w:t>
+      </w:r>
+      <w:proofErr w:type="spellEnd"/>
+      <w:r>
+        <w:rPr>
+          <w:u w:val="single"/>
+        </w:rPr>
+        <w:t>}</w:t>
       </w:r>
       <w:r>
         <w:rPr>
@@ -1406,12 +1745,20 @@
               <w:rPr>
                 <w:u w:val="single"/>
               </w:rPr>
-              <w:t>{residentFullName</w:t>
-            </w:r>
+              <w:t>{</w:t>
+            </w:r>
+            <w:proofErr w:type="spellStart"/>
             <w:r>
               <w:rPr>
                 <w:u w:val="single"/>
               </w:rPr>
+              <w:t>residentFullName</w:t>
+            </w:r>
+            <w:proofErr w:type="spellEnd"/>
+            <w:r>
+              <w:rPr>
+                <w:u w:val="single"/>
+              </w:rPr>
               <w:t>}</w:t>
             </w:r>
             <w:r>
@@ -1470,11 +1817,19 @@
               </w:rPr>
               <w:t>{</w:t>
             </w:r>
+            <w:proofErr w:type="spellStart"/>
             <w:r>
               <w:rPr>
                 <w:u w:val="single"/>
               </w:rPr>
-              <w:t>lastCafTotal}</w:t>
+              <w:t>lastCafTotal</w:t>
+            </w:r>
+            <w:proofErr w:type="spellEnd"/>
+            <w:r>
+              <w:rPr>
+                <w:u w:val="single"/>
+              </w:rPr>
+              <w:t>}</w:t>
             </w:r>
             <w:r>
               <w:rPr>
@@ -1511,12 +1866,26 @@
               <w:rPr>
                 <w:u w:val="single"/>
               </w:rPr>
-              <w:t>{omsId}</w:t>
-            </w:r>
+              <w:t>{</w:t>
+            </w:r>
+            <w:proofErr w:type="spellStart"/>
             <w:r>
               <w:rPr>
                 <w:u w:val="single"/>
               </w:rPr>
+              <w:t>omsId</w:t>
+            </w:r>
+            <w:proofErr w:type="spellEnd"/>
+            <w:r>
+              <w:rPr>
+                <w:u w:val="single"/>
+              </w:rPr>
+              <w:t>}</w:t>
+            </w:r>
+            <w:r>
+              <w:rPr>
+                <w:u w:val="single"/>
+              </w:rPr>
               <w:tab/>
             </w:r>
           </w:p>
@@ -1538,16 +1907,24 @@
               </w:rPr>
               <w:t>{</w:t>
             </w:r>
+            <w:proofErr w:type="spellStart"/>
             <w:r>
               <w:rPr>
                 <w:u w:val="single"/>
               </w:rPr>
-              <w:t>levelOfCare}</w:t>
-            </w:r>
+              <w:t>levelOfCare</w:t>
+            </w:r>
+            <w:proofErr w:type="spellEnd"/>
             <w:r>
               <w:rPr>
                 <w:u w:val="single"/>
               </w:rPr>
+              <w:t>}</w:t>
+            </w:r>
+            <w:r>
+              <w:rPr>
+                <w:u w:val="single"/>
+              </w:rPr>
               <w:tab/>
             </w:r>
           </w:p>
@@ -1567,7 +1944,21 @@
               <w:rPr>
                 <w:u w:val="single"/>
               </w:rPr>
-              <w:t>{lastCafDate}</w:t>
+              <w:t>{</w:t>
+            </w:r>
+            <w:proofErr w:type="spellStart"/>
+            <w:r>
+              <w:rPr>
+                <w:u w:val="single"/>
+              </w:rPr>
+              <w:t>lastCafDate</w:t>
+            </w:r>
+            <w:proofErr w:type="spellEnd"/>
+            <w:r>
+              <w:rPr>
+                <w:u w:val="single"/>
+              </w:rPr>
+              <w:t>}</w:t>
             </w:r>
             <w:r>
               <w:rPr>
@@ -1635,7 +2026,23 @@
                 <w:sz w:val="20"/>
                 <w:szCs w:val="20"/>
               </w:rPr>
-              <w:t>{#q1SelectedNone}*{/}None</w:t>
+              <w:t>{#q1</w:t>
+            </w:r>
+            <w:proofErr w:type="gramStart"/>
+            <w:r>
+              <w:rPr>
+                <w:sz w:val="20"/>
+                <w:szCs w:val="20"/>
+              </w:rPr>
+              <w:t>SelectedNone}*</w:t>
+            </w:r>
+            <w:proofErr w:type="gramEnd"/>
+            <w:r>
+              <w:rPr>
+                <w:sz w:val="20"/>
+                <w:szCs w:val="20"/>
+              </w:rPr>
+              <w:t>{/}None</w:t>
             </w:r>
             <w:r>
               <w:tab/>
@@ -1665,7 +2072,23 @@
                 <w:sz w:val="20"/>
                 <w:szCs w:val="20"/>
               </w:rPr>
-              <w:t>{#q1Selected0}*{/}ASSAULT – no weapon, no serious injury (last 18 months)</w:t>
+              <w:t>{#q1Selected</w:t>
+            </w:r>
+            <w:proofErr w:type="gramStart"/>
+            <w:r>
+              <w:rPr>
+                <w:sz w:val="20"/>
+                <w:szCs w:val="20"/>
+              </w:rPr>
+              <w:t>0}*</w:t>
+            </w:r>
+            <w:proofErr w:type="gramEnd"/>
+            <w:r>
+              <w:rPr>
+                <w:sz w:val="20"/>
+                <w:szCs w:val="20"/>
+              </w:rPr>
+              <w:t>{/}ASSAULT – no weapon, no serious injury (last 18 months)</w:t>
             </w:r>
             <w:r>
               <w:tab/>
@@ -1695,7 +2118,23 @@
                 <w:sz w:val="20"/>
                 <w:szCs w:val="20"/>
               </w:rPr>
-              <w:t>{#q1Selected1}*{/}ASSAULT – with weapon, no serious injury (last 18 months)</w:t>
+              <w:t>{#q1Selected</w:t>
+            </w:r>
+            <w:proofErr w:type="gramStart"/>
+            <w:r>
+              <w:rPr>
+                <w:sz w:val="20"/>
+                <w:szCs w:val="20"/>
+              </w:rPr>
+              <w:t>1}*</w:t>
+            </w:r>
+            <w:proofErr w:type="gramEnd"/>
+            <w:r>
+              <w:rPr>
+                <w:sz w:val="20"/>
+                <w:szCs w:val="20"/>
+              </w:rPr>
+              <w:t>{/}ASSAULT – with weapon, no serious injury (last 18 months)</w:t>
             </w:r>
             <w:r>
               <w:tab/>
@@ -1725,7 +2164,23 @@
                 <w:sz w:val="20"/>
                 <w:szCs w:val="20"/>
               </w:rPr>
-              <w:t>{#q1Selected2}*{/}ASSAULT – with or without weapon, with serious injury or death (last 42 months)</w:t>
+              <w:t>{#q1Selected</w:t>
+            </w:r>
+            <w:proofErr w:type="gramStart"/>
+            <w:r>
+              <w:rPr>
+                <w:sz w:val="20"/>
+                <w:szCs w:val="20"/>
+              </w:rPr>
+              <w:t>2}*</w:t>
+            </w:r>
+            <w:proofErr w:type="gramEnd"/>
+            <w:r>
+              <w:rPr>
+                <w:sz w:val="20"/>
+                <w:szCs w:val="20"/>
+              </w:rPr>
+              <w:t>{/}ASSAULT – with or without weapon, with serious injury or death (last 42 months)</w:t>
             </w:r>
             <w:r>
               <w:tab/>
@@ -1755,7 +2210,23 @@
                 <w:sz w:val="20"/>
                 <w:szCs w:val="20"/>
               </w:rPr>
-              <w:t>{#q1Selected3}*{/}ASSAULT – with or without weapon with serious injury or death (43 through 60 months)</w:t>
+              <w:t>{#q1Selected</w:t>
+            </w:r>
+            <w:proofErr w:type="gramStart"/>
+            <w:r>
+              <w:rPr>
+                <w:sz w:val="20"/>
+                <w:szCs w:val="20"/>
+              </w:rPr>
+              <w:t>3}*</w:t>
+            </w:r>
+            <w:proofErr w:type="gramEnd"/>
+            <w:r>
+              <w:rPr>
+                <w:sz w:val="20"/>
+                <w:szCs w:val="20"/>
+              </w:rPr>
+              <w:t>{/}ASSAULT – with or without weapon with serious injury or death (43 through 60 months)</w:t>
             </w:r>
             <w:r>
               <w:tab/>
@@ -1901,7 +2372,23 @@
                 <w:sz w:val="20"/>
                 <w:szCs w:val="20"/>
               </w:rPr>
-              <w:t>{#q2Selected0}*{/}No</w:t>
+              <w:t>{#q2Selected</w:t>
+            </w:r>
+            <w:proofErr w:type="gramStart"/>
+            <w:r>
+              <w:rPr>
+                <w:sz w:val="20"/>
+                <w:szCs w:val="20"/>
+              </w:rPr>
+              <w:t>0}*</w:t>
+            </w:r>
+            <w:proofErr w:type="gramEnd"/>
+            <w:r>
+              <w:rPr>
+                <w:sz w:val="20"/>
+                <w:szCs w:val="20"/>
+              </w:rPr>
+              <w:t>{/}No</w:t>
             </w:r>
             <w:r>
               <w:tab/>
@@ -1933,7 +2420,23 @@
                 <w:sz w:val="20"/>
                 <w:szCs w:val="20"/>
               </w:rPr>
-              <w:t>{#q2Selected1}*{/}Yes</w:t>
+              <w:t>{#q2Selected</w:t>
+            </w:r>
+            <w:proofErr w:type="gramStart"/>
+            <w:r>
+              <w:rPr>
+                <w:sz w:val="20"/>
+                <w:szCs w:val="20"/>
+              </w:rPr>
+              <w:t>1}*</w:t>
+            </w:r>
+            <w:proofErr w:type="gramEnd"/>
+            <w:r>
+              <w:rPr>
+                <w:sz w:val="20"/>
+                <w:szCs w:val="20"/>
+              </w:rPr>
+              <w:t>{/}Yes</w:t>
             </w:r>
             <w:r>
               <w:tab/>
@@ -2074,7 +2577,23 @@
                 <w:sz w:val="20"/>
                 <w:szCs w:val="20"/>
               </w:rPr>
-              <w:t>{#q3Selected0}*{/}Low</w:t>
+              <w:t>{#q3Selected</w:t>
+            </w:r>
+            <w:proofErr w:type="gramStart"/>
+            <w:r>
+              <w:rPr>
+                <w:sz w:val="20"/>
+                <w:szCs w:val="20"/>
+              </w:rPr>
+              <w:t>0}*</w:t>
+            </w:r>
+            <w:proofErr w:type="gramEnd"/>
+            <w:r>
+              <w:rPr>
+                <w:sz w:val="20"/>
+                <w:szCs w:val="20"/>
+              </w:rPr>
+              <w:t>{/}Low</w:t>
             </w:r>
             <w:r>
               <w:tab/>
@@ -2104,7 +2623,23 @@
                 <w:sz w:val="20"/>
                 <w:szCs w:val="20"/>
               </w:rPr>
-              <w:t>{#q3Selected1}*{/}Moderate</w:t>
+              <w:t>{#q3Selected</w:t>
+            </w:r>
+            <w:proofErr w:type="gramStart"/>
+            <w:r>
+              <w:rPr>
+                <w:sz w:val="20"/>
+                <w:szCs w:val="20"/>
+              </w:rPr>
+              <w:t>1}*</w:t>
+            </w:r>
+            <w:proofErr w:type="gramEnd"/>
+            <w:r>
+              <w:rPr>
+                <w:sz w:val="20"/>
+                <w:szCs w:val="20"/>
+              </w:rPr>
+              <w:t>{/}Moderate</w:t>
             </w:r>
             <w:r>
               <w:tab/>
@@ -2134,7 +2669,23 @@
                 <w:sz w:val="20"/>
                 <w:szCs w:val="20"/>
               </w:rPr>
-              <w:t>{#q3Selected2}*{/}High</w:t>
+              <w:t>{#q3Selected</w:t>
+            </w:r>
+            <w:proofErr w:type="gramStart"/>
+            <w:r>
+              <w:rPr>
+                <w:sz w:val="20"/>
+                <w:szCs w:val="20"/>
+              </w:rPr>
+              <w:t>2}*</w:t>
+            </w:r>
+            <w:proofErr w:type="gramEnd"/>
+            <w:r>
+              <w:rPr>
+                <w:sz w:val="20"/>
+                <w:szCs w:val="20"/>
+              </w:rPr>
+              <w:t>{/}High</w:t>
             </w:r>
             <w:r>
               <w:tab/>
@@ -2164,7 +2715,23 @@
                 <w:sz w:val="20"/>
                 <w:szCs w:val="20"/>
               </w:rPr>
-              <w:t>{#q3Selected3}*{/}Highest</w:t>
+              <w:t>{#q3Selected</w:t>
+            </w:r>
+            <w:proofErr w:type="gramStart"/>
+            <w:r>
+              <w:rPr>
+                <w:sz w:val="20"/>
+                <w:szCs w:val="20"/>
+              </w:rPr>
+              <w:t>3}*</w:t>
+            </w:r>
+            <w:proofErr w:type="gramEnd"/>
+            <w:r>
+              <w:rPr>
+                <w:sz w:val="20"/>
+                <w:szCs w:val="20"/>
+              </w:rPr>
+              <w:t>{/}Highest</w:t>
             </w:r>
             <w:r>
               <w:tab/>
@@ -2303,7 +2870,23 @@
                 <w:sz w:val="20"/>
                 <w:szCs w:val="20"/>
               </w:rPr>
-              <w:t>{#q4Selected0}*{/}Low</w:t>
+              <w:t>{#q4Selected</w:t>
+            </w:r>
+            <w:proofErr w:type="gramStart"/>
+            <w:r>
+              <w:rPr>
+                <w:sz w:val="20"/>
+                <w:szCs w:val="20"/>
+              </w:rPr>
+              <w:t>0}*</w:t>
+            </w:r>
+            <w:proofErr w:type="gramEnd"/>
+            <w:r>
+              <w:rPr>
+                <w:sz w:val="20"/>
+                <w:szCs w:val="20"/>
+              </w:rPr>
+              <w:t>{/}Low</w:t>
             </w:r>
             <w:r>
               <w:tab/>
@@ -2333,7 +2916,23 @@
                 <w:sz w:val="20"/>
                 <w:szCs w:val="20"/>
               </w:rPr>
-              <w:t>{#q4Selected1}*{/}Moderate</w:t>
+              <w:t>{#q4Selected</w:t>
+            </w:r>
+            <w:proofErr w:type="gramStart"/>
+            <w:r>
+              <w:rPr>
+                <w:sz w:val="20"/>
+                <w:szCs w:val="20"/>
+              </w:rPr>
+              <w:t>1}*</w:t>
+            </w:r>
+            <w:proofErr w:type="gramEnd"/>
+            <w:r>
+              <w:rPr>
+                <w:sz w:val="20"/>
+                <w:szCs w:val="20"/>
+              </w:rPr>
+              <w:t>{/}Moderate</w:t>
             </w:r>
             <w:r>
               <w:tab/>
@@ -2363,7 +2962,23 @@
                 <w:sz w:val="20"/>
                 <w:szCs w:val="20"/>
               </w:rPr>
-              <w:t>{#q4Selected2}*{/}High</w:t>
+              <w:t>{#q4Selected</w:t>
+            </w:r>
+            <w:proofErr w:type="gramStart"/>
+            <w:r>
+              <w:rPr>
+                <w:sz w:val="20"/>
+                <w:szCs w:val="20"/>
+              </w:rPr>
+              <w:t>2}*</w:t>
+            </w:r>
+            <w:proofErr w:type="gramEnd"/>
+            <w:r>
+              <w:rPr>
+                <w:sz w:val="20"/>
+                <w:szCs w:val="20"/>
+              </w:rPr>
+              <w:t>{/}High</w:t>
             </w:r>
             <w:r>
               <w:tab/>
@@ -2393,7 +3008,23 @@
                 <w:sz w:val="20"/>
                 <w:szCs w:val="20"/>
               </w:rPr>
-              <w:t>{#q4Selected3}*{/}Highest</w:t>
+              <w:t>{#q4Selected</w:t>
+            </w:r>
+            <w:proofErr w:type="gramStart"/>
+            <w:r>
+              <w:rPr>
+                <w:sz w:val="20"/>
+                <w:szCs w:val="20"/>
+              </w:rPr>
+              <w:t>3}*</w:t>
+            </w:r>
+            <w:proofErr w:type="gramEnd"/>
+            <w:r>
+              <w:rPr>
+                <w:sz w:val="20"/>
+                <w:szCs w:val="20"/>
+              </w:rPr>
+              <w:t>{/}Highest</w:t>
             </w:r>
             <w:r>
               <w:tab/>
@@ -2648,7 +3279,25 @@
                 <w:szCs w:val="27"/>
                 <w:u w:val="single"/>
               </w:rPr>
-              <w:t>{scheduleAScore}</w:t>
+              <w:t>{</w:t>
+            </w:r>
+            <w:proofErr w:type="spellStart"/>
+            <w:r>
+              <w:rPr>
+                <w:sz w:val="27"/>
+                <w:szCs w:val="27"/>
+                <w:u w:val="single"/>
+              </w:rPr>
+              <w:t>scheduleAScore</w:t>
+            </w:r>
+            <w:proofErr w:type="spellEnd"/>
+            <w:r>
+              <w:rPr>
+                <w:sz w:val="27"/>
+                <w:szCs w:val="27"/>
+                <w:u w:val="single"/>
+              </w:rPr>
+              <w:t>}</w:t>
             </w:r>
           </w:p>
           <w:p>
@@ -2661,7 +3310,23 @@
                 <w:sz w:val="14"/>
                 <w:szCs w:val="14"/>
               </w:rPr>
-              <w:t>{scheduleAText}</w:t>
+              <w:t>{</w:t>
+            </w:r>
+            <w:proofErr w:type="spellStart"/>
+            <w:r>
+              <w:rPr>
+                <w:sz w:val="14"/>
+                <w:szCs w:val="14"/>
+              </w:rPr>
+              <w:t>scheduleAText</w:t>
+            </w:r>
+            <w:proofErr w:type="spellEnd"/>
+            <w:r>
+              <w:rPr>
+                <w:sz w:val="14"/>
+                <w:szCs w:val="14"/>
+              </w:rPr>
+              <w:t>}</w:t>
             </w:r>
           </w:p>
         </w:tc>
@@ -2729,7 +3394,23 @@
                 <w:sz w:val="20"/>
                 <w:szCs w:val="20"/>
               </w:rPr>
-              <w:t>{#q5Selected0}*{/}No escapes or attempts</w:t>
+              <w:t>{#q5Selected</w:t>
+            </w:r>
+            <w:proofErr w:type="gramStart"/>
+            <w:r>
+              <w:rPr>
+                <w:sz w:val="20"/>
+                <w:szCs w:val="20"/>
+              </w:rPr>
+              <w:t>0}*</w:t>
+            </w:r>
+            <w:proofErr w:type="gramEnd"/>
+            <w:r>
+              <w:rPr>
+                <w:sz w:val="20"/>
+                <w:szCs w:val="20"/>
+              </w:rPr>
+              <w:t>{/}No escapes or attempts</w:t>
             </w:r>
             <w:r>
               <w:tab/>
@@ -2761,7 +3442,23 @@
                 <w:sz w:val="20"/>
                 <w:szCs w:val="20"/>
               </w:rPr>
-              <w:t>{#q5Selected1}*{/}Escape or attempt from minimum custody, no actual or threatened violence: over 1 year ago</w:t>
+              <w:t>{#q5Selected</w:t>
+            </w:r>
+            <w:proofErr w:type="gramStart"/>
+            <w:r>
+              <w:rPr>
+                <w:sz w:val="20"/>
+                <w:szCs w:val="20"/>
+              </w:rPr>
+              <w:t>1}*</w:t>
+            </w:r>
+            <w:proofErr w:type="gramEnd"/>
+            <w:r>
+              <w:rPr>
+                <w:sz w:val="20"/>
+                <w:szCs w:val="20"/>
+              </w:rPr>
+              <w:t>{/}Escape or attempt from minimum custody, no actual or threatened violence: over 1 year ago</w:t>
             </w:r>
             <w:r>
               <w:tab/>
@@ -2793,7 +3490,23 @@
                 <w:sz w:val="20"/>
                 <w:szCs w:val="20"/>
               </w:rPr>
-              <w:t>{#q5Selected2}*{/}Escape or attempt from minimum custody, no actual or threatened violence: within the last year</w:t>
+              <w:t>{#q5Selected</w:t>
+            </w:r>
+            <w:proofErr w:type="gramStart"/>
+            <w:r>
+              <w:rPr>
+                <w:sz w:val="20"/>
+                <w:szCs w:val="20"/>
+              </w:rPr>
+              <w:t>2}*</w:t>
+            </w:r>
+            <w:proofErr w:type="gramEnd"/>
+            <w:r>
+              <w:rPr>
+                <w:sz w:val="20"/>
+                <w:szCs w:val="20"/>
+              </w:rPr>
+              <w:t>{/}Escape or attempt from minimum custody, no actual or threatened violence: within the last year</w:t>
             </w:r>
             <w:r>
               <w:tab/>
@@ -2825,7 +3538,23 @@
                 <w:sz w:val="20"/>
                 <w:szCs w:val="20"/>
               </w:rPr>
-              <w:t>{#q5Selected3}*{/}Escape or attempt from medium or above custody, or from minimum custody with actual or threatened violence: over 1 year ago</w:t>
+              <w:t>{#q5Selected</w:t>
+            </w:r>
+            <w:proofErr w:type="gramStart"/>
+            <w:r>
+              <w:rPr>
+                <w:sz w:val="20"/>
+                <w:szCs w:val="20"/>
+              </w:rPr>
+              <w:t>3}*</w:t>
+            </w:r>
+            <w:proofErr w:type="gramEnd"/>
+            <w:r>
+              <w:rPr>
+                <w:sz w:val="20"/>
+                <w:szCs w:val="20"/>
+              </w:rPr>
+              <w:t>{/}Escape or attempt from medium or above custody, or from minimum custody with actual or threatened violence: over 1 year ago</w:t>
             </w:r>
             <w:r>
               <w:tab/>
@@ -2857,7 +3586,23 @@
                 <w:sz w:val="20"/>
                 <w:szCs w:val="20"/>
               </w:rPr>
-              <w:t>{#q5Selected4}*{/}Escape or attempt from medium or above custody, or from minimum custody with actual or threatened violence: within last year</w:t>
+              <w:t>{#q5Selected</w:t>
+            </w:r>
+            <w:proofErr w:type="gramStart"/>
+            <w:r>
+              <w:rPr>
+                <w:sz w:val="20"/>
+                <w:szCs w:val="20"/>
+              </w:rPr>
+              <w:t>4}*</w:t>
+            </w:r>
+            <w:proofErr w:type="gramEnd"/>
+            <w:r>
+              <w:rPr>
+                <w:sz w:val="20"/>
+                <w:szCs w:val="20"/>
+              </w:rPr>
+              <w:t>{/}Escape or attempt from medium or above custody, or from minimum custody with actual or threatened violence: within last year</w:t>
             </w:r>
             <w:r>
               <w:tab/>
@@ -3000,7 +3745,23 @@
                 <w:sz w:val="20"/>
                 <w:szCs w:val="20"/>
               </w:rPr>
-              <w:t>{#q6Selected0}*{/}None in Last 18 Months</w:t>
+              <w:t>{#q6Selected</w:t>
+            </w:r>
+            <w:proofErr w:type="gramStart"/>
+            <w:r>
+              <w:rPr>
+                <w:sz w:val="20"/>
+                <w:szCs w:val="20"/>
+              </w:rPr>
+              <w:t>0}*</w:t>
+            </w:r>
+            <w:proofErr w:type="gramEnd"/>
+            <w:r>
+              <w:rPr>
+                <w:sz w:val="20"/>
+                <w:szCs w:val="20"/>
+              </w:rPr>
+              <w:t>{/}None in Last 18 Months</w:t>
             </w:r>
             <w:r>
               <w:tab/>
@@ -3032,7 +3793,23 @@
                 <w:sz w:val="20"/>
                 <w:szCs w:val="20"/>
               </w:rPr>
-              <w:t>{#q6Selected1}*{/}None in Last 12 Months</w:t>
+              <w:t>{#q6Selected</w:t>
+            </w:r>
+            <w:proofErr w:type="gramStart"/>
+            <w:r>
+              <w:rPr>
+                <w:sz w:val="20"/>
+                <w:szCs w:val="20"/>
+              </w:rPr>
+              <w:t>1}*</w:t>
+            </w:r>
+            <w:proofErr w:type="gramEnd"/>
+            <w:r>
+              <w:rPr>
+                <w:sz w:val="20"/>
+                <w:szCs w:val="20"/>
+              </w:rPr>
+              <w:t>{/}None in Last 12 Months</w:t>
             </w:r>
             <w:r>
               <w:tab/>
@@ -3064,7 +3841,23 @@
                 <w:sz w:val="20"/>
                 <w:szCs w:val="20"/>
               </w:rPr>
-              <w:t>{#q6Selected2}*{/}None in Last 6 Months</w:t>
+              <w:t>{#q6Selected</w:t>
+            </w:r>
+            <w:proofErr w:type="gramStart"/>
+            <w:r>
+              <w:rPr>
+                <w:sz w:val="20"/>
+                <w:szCs w:val="20"/>
+              </w:rPr>
+              <w:t>2}*</w:t>
+            </w:r>
+            <w:proofErr w:type="gramEnd"/>
+            <w:r>
+              <w:rPr>
+                <w:sz w:val="20"/>
+                <w:szCs w:val="20"/>
+              </w:rPr>
+              <w:t>{/}None in Last 6 Months</w:t>
             </w:r>
             <w:r>
               <w:tab/>
@@ -3096,7 +3889,23 @@
                 <w:sz w:val="20"/>
                 <w:szCs w:val="20"/>
               </w:rPr>
-              <w:t>{#q6Selected3}*{/}New Admission / Parole Violator</w:t>
+              <w:t>{#q6Selected</w:t>
+            </w:r>
+            <w:proofErr w:type="gramStart"/>
+            <w:r>
+              <w:rPr>
+                <w:sz w:val="20"/>
+                <w:szCs w:val="20"/>
+              </w:rPr>
+              <w:t>3}*</w:t>
+            </w:r>
+            <w:proofErr w:type="gramEnd"/>
+            <w:r>
+              <w:rPr>
+                <w:sz w:val="20"/>
+                <w:szCs w:val="20"/>
+              </w:rPr>
+              <w:t>{/}New Admission / Parole Violator</w:t>
             </w:r>
             <w:r>
               <w:tab/>
@@ -3128,7 +3937,23 @@
                 <w:sz w:val="20"/>
                 <w:szCs w:val="20"/>
               </w:rPr>
-              <w:t>{#q6Selected4}*{/}One in Last 6 Months</w:t>
+              <w:t>{#q6Selected</w:t>
+            </w:r>
+            <w:proofErr w:type="gramStart"/>
+            <w:r>
+              <w:rPr>
+                <w:sz w:val="20"/>
+                <w:szCs w:val="20"/>
+              </w:rPr>
+              <w:t>4}*</w:t>
+            </w:r>
+            <w:proofErr w:type="gramEnd"/>
+            <w:r>
+              <w:rPr>
+                <w:sz w:val="20"/>
+                <w:szCs w:val="20"/>
+              </w:rPr>
+              <w:t>{/}One in Last 6 Months</w:t>
             </w:r>
             <w:r>
               <w:tab/>
@@ -3160,7 +3985,23 @@
                 <w:sz w:val="20"/>
                 <w:szCs w:val="20"/>
               </w:rPr>
-              <w:t>{#q6Selected5}*{/}Two or More in Last 6 Months</w:t>
+              <w:t>{#q6Selected</w:t>
+            </w:r>
+            <w:proofErr w:type="gramStart"/>
+            <w:r>
+              <w:rPr>
+                <w:sz w:val="20"/>
+                <w:szCs w:val="20"/>
+              </w:rPr>
+              <w:t>5}*</w:t>
+            </w:r>
+            <w:proofErr w:type="gramEnd"/>
+            <w:r>
+              <w:rPr>
+                <w:sz w:val="20"/>
+                <w:szCs w:val="20"/>
+              </w:rPr>
+              <w:t>{/}Two or More in Last 6 Months</w:t>
             </w:r>
             <w:r>
               <w:tab/>
@@ -3303,7 +4144,23 @@
                 <w:sz w:val="20"/>
                 <w:szCs w:val="20"/>
               </w:rPr>
-              <w:t>{#q7SelectedNone}*{/}None</w:t>
+              <w:t>{#q7</w:t>
+            </w:r>
+            <w:proofErr w:type="gramStart"/>
+            <w:r>
+              <w:rPr>
+                <w:sz w:val="20"/>
+                <w:szCs w:val="20"/>
+              </w:rPr>
+              <w:t>SelectedNone}*</w:t>
+            </w:r>
+            <w:proofErr w:type="gramEnd"/>
+            <w:r>
+              <w:rPr>
+                <w:sz w:val="20"/>
+                <w:szCs w:val="20"/>
+              </w:rPr>
+              <w:t>{/}None</w:t>
             </w:r>
             <w:r>
               <w:tab/>
@@ -3335,7 +4192,23 @@
                 <w:sz w:val="20"/>
                 <w:szCs w:val="20"/>
               </w:rPr>
-              <w:t>{#q7Selected0}*{/}Class C</w:t>
+              <w:t>{#q7Selected</w:t>
+            </w:r>
+            <w:proofErr w:type="gramStart"/>
+            <w:r>
+              <w:rPr>
+                <w:sz w:val="20"/>
+                <w:szCs w:val="20"/>
+              </w:rPr>
+              <w:t>0}*</w:t>
+            </w:r>
+            <w:proofErr w:type="gramEnd"/>
+            <w:r>
+              <w:rPr>
+                <w:sz w:val="20"/>
+                <w:szCs w:val="20"/>
+              </w:rPr>
+              <w:t>{/}Class C</w:t>
             </w:r>
             <w:r>
               <w:tab/>
@@ -3367,7 +4240,23 @@
                 <w:sz w:val="20"/>
                 <w:szCs w:val="20"/>
               </w:rPr>
-              <w:t>{#q7Selected1}*{/}Class B</w:t>
+              <w:t>{#q7Selected</w:t>
+            </w:r>
+            <w:proofErr w:type="gramStart"/>
+            <w:r>
+              <w:rPr>
+                <w:sz w:val="20"/>
+                <w:szCs w:val="20"/>
+              </w:rPr>
+              <w:t>1}*</w:t>
+            </w:r>
+            <w:proofErr w:type="gramEnd"/>
+            <w:r>
+              <w:rPr>
+                <w:sz w:val="20"/>
+                <w:szCs w:val="20"/>
+              </w:rPr>
+              <w:t>{/}Class B</w:t>
             </w:r>
             <w:r>
               <w:tab/>
@@ -3399,7 +4288,23 @@
                 <w:sz w:val="20"/>
                 <w:szCs w:val="20"/>
               </w:rPr>
-              <w:t>{#q7Selected2}*{/}Class A</w:t>
+              <w:t>{#q7Selected</w:t>
+            </w:r>
+            <w:proofErr w:type="gramStart"/>
+            <w:r>
+              <w:rPr>
+                <w:sz w:val="20"/>
+                <w:szCs w:val="20"/>
+              </w:rPr>
+              <w:t>2}*</w:t>
+            </w:r>
+            <w:proofErr w:type="gramEnd"/>
+            <w:r>
+              <w:rPr>
+                <w:sz w:val="20"/>
+                <w:szCs w:val="20"/>
+              </w:rPr>
+              <w:t>{/}Class A</w:t>
             </w:r>
             <w:r>
               <w:tab/>
@@ -3542,7 +4447,23 @@
                 <w:sz w:val="20"/>
                 <w:szCs w:val="20"/>
               </w:rPr>
-              <w:t>{#q8SelectedNone}*{/}None</w:t>
+              <w:t>{#q8</w:t>
+            </w:r>
+            <w:proofErr w:type="gramStart"/>
+            <w:r>
+              <w:rPr>
+                <w:sz w:val="20"/>
+                <w:szCs w:val="20"/>
+              </w:rPr>
+              <w:t>SelectedNone}*</w:t>
+            </w:r>
+            <w:proofErr w:type="gramEnd"/>
+            <w:r>
+              <w:rPr>
+                <w:sz w:val="20"/>
+                <w:szCs w:val="20"/>
+              </w:rPr>
+              <w:t>{/}None</w:t>
             </w:r>
             <w:r>
               <w:tab/>
@@ -3574,7 +4495,23 @@
                 <w:sz w:val="20"/>
                 <w:szCs w:val="20"/>
               </w:rPr>
-              <w:t>{#q8Selected0}*{/}Misdemeanor</w:t>
+              <w:t>{#q8Selected</w:t>
+            </w:r>
+            <w:proofErr w:type="gramStart"/>
+            <w:r>
+              <w:rPr>
+                <w:sz w:val="20"/>
+                <w:szCs w:val="20"/>
+              </w:rPr>
+              <w:t>0}*</w:t>
+            </w:r>
+            <w:proofErr w:type="gramEnd"/>
+            <w:r>
+              <w:rPr>
+                <w:sz w:val="20"/>
+                <w:szCs w:val="20"/>
+              </w:rPr>
+              <w:t>{/}Misdemeanor</w:t>
             </w:r>
             <w:r>
               <w:tab/>
@@ -3606,7 +4543,23 @@
                 <w:sz w:val="20"/>
                 <w:szCs w:val="20"/>
               </w:rPr>
-              <w:t>{#q8Selected1}*{/}Felony</w:t>
+              <w:t>{#q8Selected</w:t>
+            </w:r>
+            <w:proofErr w:type="gramStart"/>
+            <w:r>
+              <w:rPr>
+                <w:sz w:val="20"/>
+                <w:szCs w:val="20"/>
+              </w:rPr>
+              <w:t>1}*</w:t>
+            </w:r>
+            <w:proofErr w:type="gramEnd"/>
+            <w:r>
+              <w:rPr>
+                <w:sz w:val="20"/>
+                <w:szCs w:val="20"/>
+              </w:rPr>
+              <w:t>{/}Felony</w:t>
             </w:r>
             <w:r>
               <w:tab/>
@@ -3749,7 +4702,23 @@
                 <w:sz w:val="20"/>
                 <w:szCs w:val="20"/>
               </w:rPr>
-              <w:t>{#q9SelectedNone}*{/}None</w:t>
+              <w:t>{#q9</w:t>
+            </w:r>
+            <w:proofErr w:type="gramStart"/>
+            <w:r>
+              <w:rPr>
+                <w:sz w:val="20"/>
+                <w:szCs w:val="20"/>
+              </w:rPr>
+              <w:t>SelectedNone}*</w:t>
+            </w:r>
+            <w:proofErr w:type="gramEnd"/>
+            <w:r>
+              <w:rPr>
+                <w:sz w:val="20"/>
+                <w:szCs w:val="20"/>
+              </w:rPr>
+              <w:t>{/}None</w:t>
             </w:r>
             <w:r>
               <w:tab/>
@@ -3781,7 +4750,23 @@
                 <w:sz w:val="20"/>
                 <w:szCs w:val="20"/>
               </w:rPr>
-              <w:t>{#q9Selected0}*{/}One</w:t>
+              <w:t>{#q9Selected</w:t>
+            </w:r>
+            <w:proofErr w:type="gramStart"/>
+            <w:r>
+              <w:rPr>
+                <w:sz w:val="20"/>
+                <w:szCs w:val="20"/>
+              </w:rPr>
+              <w:t>0}*</w:t>
+            </w:r>
+            <w:proofErr w:type="gramEnd"/>
+            <w:r>
+              <w:rPr>
+                <w:sz w:val="20"/>
+                <w:szCs w:val="20"/>
+              </w:rPr>
+              <w:t>{/}One</w:t>
             </w:r>
             <w:r>
               <w:tab/>
@@ -3813,7 +4798,23 @@
                 <w:sz w:val="20"/>
                 <w:szCs w:val="20"/>
               </w:rPr>
-              <w:t>{#q9Selected1}*{/}Two of More</w:t>
+              <w:t>{#q9Selected</w:t>
+            </w:r>
+            <w:proofErr w:type="gramStart"/>
+            <w:r>
+              <w:rPr>
+                <w:sz w:val="20"/>
+                <w:szCs w:val="20"/>
+              </w:rPr>
+              <w:t>1}*</w:t>
+            </w:r>
+            <w:proofErr w:type="gramEnd"/>
+            <w:r>
+              <w:rPr>
+                <w:sz w:val="20"/>
+                <w:szCs w:val="20"/>
+              </w:rPr>
+              <w:t>{/}Two of More</w:t>
             </w:r>
             <w:r>
               <w:tab/>
@@ -4030,8 +5031,17 @@
                 <w:sz w:val="20"/>
                 <w:szCs w:val="20"/>
               </w:rPr>
-              <w:t>6 or Less</w:t>
-            </w:r>
+              <w:t xml:space="preserve">6 or </w:t>
+            </w:r>
+            <w:proofErr w:type="gramStart"/>
+            <w:r>
+              <w:rPr>
+                <w:sz w:val="20"/>
+                <w:szCs w:val="20"/>
+              </w:rPr>
+              <w:t>Less</w:t>
+            </w:r>
+            <w:proofErr w:type="gramEnd"/>
           </w:p>
         </w:tc>
         <w:tc>
@@ -4055,7 +5065,25 @@
                 <w:szCs w:val="27"/>
                 <w:u w:val="single"/>
               </w:rPr>
-              <w:t>{totalScore}</w:t>
+              <w:t>{</w:t>
+            </w:r>
+            <w:proofErr w:type="spellStart"/>
+            <w:r>
+              <w:rPr>
+                <w:sz w:val="27"/>
+                <w:szCs w:val="27"/>
+                <w:u w:val="single"/>
+              </w:rPr>
+              <w:t>totalScore</w:t>
+            </w:r>
+            <w:proofErr w:type="spellEnd"/>
+            <w:r>
+              <w:rPr>
+                <w:sz w:val="27"/>
+                <w:szCs w:val="27"/>
+                <w:u w:val="single"/>
+              </w:rPr>
+              <w:t>}</w:t>
             </w:r>
           </w:p>
           <w:p>
@@ -4068,7 +5096,23 @@
                 <w:sz w:val="14"/>
                 <w:szCs w:val="14"/>
               </w:rPr>
-              <w:t>{totalText}</w:t>
+              <w:t>{</w:t>
+            </w:r>
+            <w:proofErr w:type="spellStart"/>
+            <w:r>
+              <w:rPr>
+                <w:sz w:val="14"/>
+                <w:szCs w:val="14"/>
+              </w:rPr>
+              <w:t>totalText</w:t>
+            </w:r>
+            <w:proofErr w:type="spellEnd"/>
+            <w:r>
+              <w:rPr>
+                <w:sz w:val="14"/>
+                <w:szCs w:val="14"/>
+              </w:rPr>
+              <w:t>}</w:t>
             </w:r>
           </w:p>
         </w:tc>
@@ -4081,7 +5125,560 @@
         </w:rPr>
       </w:pPr>
     </w:p>
+    <w:p>
+      <w:pPr>
+        <w:rPr>
+          <w:rFonts w:ascii="Consolas" w:eastAsia="Consolas" w:hAnsi="Consolas" w:cs="Consolas"/>
+        </w:rPr>
+      </w:pPr>
+      <w:r>
+        <w:rPr>
+          <w:rFonts w:ascii="Consolas" w:eastAsia="Consolas" w:hAnsi="Consolas" w:cs="Consolas"/>
+        </w:rPr>
+        <w:br w:type="page"/>
+      </w:r>
+    </w:p>
+    <w:p>
+      <w:pPr>
+        <w:jc w:val="center"/>
+        <w:rPr>
+          <w:rFonts w:ascii="Consolas" w:eastAsia="Consolas" w:hAnsi="Consolas" w:cs="Consolas"/>
+        </w:rPr>
+      </w:pPr>
+      <w:r>
+        <w:rPr>
+          <w:rFonts w:ascii="Consolas" w:eastAsia="Consolas" w:hAnsi="Consolas" w:cs="Consolas"/>
+        </w:rPr>
+        <w:lastRenderedPageBreak/>
+        <w:t>TENNESSEE DEPARTMENT OF CORRECTION</w:t>
+      </w:r>
+    </w:p>
+    <w:p>
+      <w:pPr>
+        <w:jc w:val="center"/>
+        <w:rPr>
+          <w:rFonts w:ascii="Consolas" w:eastAsia="Consolas" w:hAnsi="Consolas" w:cs="Consolas"/>
+        </w:rPr>
+      </w:pPr>
+      <w:r>
+        <w:rPr>
+          <w:rFonts w:ascii="Consolas" w:eastAsia="Consolas" w:hAnsi="Consolas" w:cs="Consolas"/>
+        </w:rPr>
+        <w:t>CLASSIFICATION HEARING NOTICE</w:t>
+      </w:r>
+    </w:p>
+    <w:p>
+      <w:pPr>
+        <w:jc w:val="center"/>
+        <w:rPr>
+          <w:rFonts w:ascii="Consolas" w:eastAsia="Consolas" w:hAnsi="Consolas" w:cs="Consolas"/>
+        </w:rPr>
+      </w:pPr>
+    </w:p>
+    <w:p>
+      <w:pPr>
+        <w:rPr>
+          <w:rFonts w:ascii="Consolas" w:eastAsia="Consolas" w:hAnsi="Consolas" w:cs="Consolas"/>
+        </w:rPr>
+      </w:pPr>
+      <w:r>
+        <w:rPr>
+          <w:rFonts w:ascii="Consolas" w:eastAsia="Consolas" w:hAnsi="Consolas" w:cs="Consolas"/>
+        </w:rPr>
+        <w:t>TOMIS ID: {</w:t>
+      </w:r>
+      <w:proofErr w:type="spellStart"/>
+      <w:r>
+        <w:rPr>
+          <w:rFonts w:ascii="Consolas" w:eastAsia="Consolas" w:hAnsi="Consolas" w:cs="Consolas"/>
+        </w:rPr>
+        <w:t>omsId</w:t>
+      </w:r>
+      <w:proofErr w:type="spellEnd"/>
+      <w:r>
+        <w:rPr>
+          <w:rFonts w:ascii="Consolas" w:eastAsia="Consolas" w:hAnsi="Consolas" w:cs="Consolas"/>
+        </w:rPr>
+        <w:t>}</w:t>
+      </w:r>
+      <w:r>
+        <w:rPr>
+          <w:rFonts w:ascii="Consolas" w:eastAsia="Consolas" w:hAnsi="Consolas" w:cs="Consolas"/>
+        </w:rPr>
+        <w:tab/>
+      </w:r>
+      <w:r>
+        <w:rPr>
+          <w:rFonts w:ascii="Consolas" w:eastAsia="Consolas" w:hAnsi="Consolas" w:cs="Consolas"/>
+        </w:rPr>
+        <w:tab/>
+        <w:t>{</w:t>
+      </w:r>
+      <w:proofErr w:type="spellStart"/>
+      <w:r>
+        <w:rPr>
+          <w:rFonts w:ascii="Consolas" w:eastAsia="Consolas" w:hAnsi="Consolas" w:cs="Consolas"/>
+        </w:rPr>
+        <w:t>residentFullName</w:t>
+      </w:r>
+      <w:proofErr w:type="spellEnd"/>
+      <w:r>
+        <w:rPr>
+          <w:rFonts w:ascii="Consolas" w:eastAsia="Consolas" w:hAnsi="Consolas" w:cs="Consolas"/>
+        </w:rPr>
+        <w:t>}</w:t>
+      </w:r>
+    </w:p>
+    <w:p>
+      <w:pPr>
+        <w:rPr>
+          <w:rFonts w:ascii="Consolas" w:eastAsia="Consolas" w:hAnsi="Consolas" w:cs="Consolas"/>
+        </w:rPr>
+      </w:pPr>
+      <w:r>
+        <w:rPr>
+          <w:rFonts w:ascii="Consolas" w:eastAsia="Consolas" w:hAnsi="Consolas" w:cs="Consolas"/>
+        </w:rPr>
+        <w:t>CAF DATE: {date}</w:t>
+      </w:r>
+    </w:p>
+    <w:p>
+      <w:pPr>
+        <w:rPr>
+          <w:rFonts w:ascii="Consolas" w:eastAsia="Consolas" w:hAnsi="Consolas" w:cs="Consolas"/>
+        </w:rPr>
+      </w:pPr>
+    </w:p>
+    <w:p>
+      <w:pPr>
+        <w:rPr>
+          <w:rFonts w:ascii="Consolas" w:eastAsia="Consolas" w:hAnsi="Consolas" w:cs="Consolas"/>
+        </w:rPr>
+      </w:pPr>
+      <w:r>
+        <w:rPr>
+          <w:rFonts w:ascii="Consolas" w:eastAsia="Consolas" w:hAnsi="Consolas" w:cs="Consolas"/>
+        </w:rPr>
+        <w:t>This is to inform you that your classification hearing will be held on {</w:t>
+      </w:r>
+      <w:proofErr w:type="spellStart"/>
+      <w:r>
+        <w:rPr>
+          <w:rFonts w:ascii="Consolas" w:eastAsia="Consolas" w:hAnsi="Consolas" w:cs="Consolas"/>
+        </w:rPr>
+        <w:t>hearingDate</w:t>
+      </w:r>
+      <w:proofErr w:type="spellEnd"/>
+      <w:r>
+        <w:rPr>
+          <w:rFonts w:ascii="Consolas" w:eastAsia="Consolas" w:hAnsi="Consolas" w:cs="Consolas"/>
+        </w:rPr>
+        <w:t>} at {</w:t>
+      </w:r>
+      <w:proofErr w:type="spellStart"/>
+      <w:r>
+        <w:rPr>
+          <w:rFonts w:ascii="Consolas" w:eastAsia="Consolas" w:hAnsi="Consolas" w:cs="Consolas"/>
+        </w:rPr>
+        <w:t>hearingLocation</w:t>
+      </w:r>
+      <w:proofErr w:type="spellEnd"/>
+      <w:r>
+        <w:rPr>
+          <w:rFonts w:ascii="Consolas" w:eastAsia="Consolas" w:hAnsi="Consolas" w:cs="Consolas"/>
+        </w:rPr>
+        <w:t>}.</w:t>
+      </w:r>
+    </w:p>
+    <w:p>
+      <w:pPr>
+        <w:rPr>
+          <w:rFonts w:ascii="Consolas" w:eastAsia="Consolas" w:hAnsi="Consolas" w:cs="Consolas"/>
+        </w:rPr>
+      </w:pPr>
+    </w:p>
+    <w:p>
+      <w:pPr>
+        <w:rPr>
+          <w:rFonts w:ascii="Consolas" w:eastAsia="Consolas" w:hAnsi="Consolas" w:cs="Consolas"/>
+        </w:rPr>
+      </w:pPr>
+      <w:r>
+        <w:rPr>
+          <w:rFonts w:ascii="Consolas" w:eastAsia="Consolas" w:hAnsi="Consolas" w:cs="Consolas"/>
+        </w:rPr>
+        <w:t>Classification Date:</w:t>
+      </w:r>
+    </w:p>
+    <w:p>
+      <w:pPr>
+        <w:rPr>
+          <w:rFonts w:ascii="Consolas" w:eastAsia="Consolas" w:hAnsi="Consolas" w:cs="Consolas"/>
+        </w:rPr>
+      </w:pPr>
+      <w:r>
+        <w:rPr>
+          <w:rFonts w:ascii="Consolas" w:eastAsia="Consolas" w:hAnsi="Consolas" w:cs="Consolas"/>
+        </w:rPr>
+        <w:t>Classification Type: CL</w:t>
+      </w:r>
+      <w:r>
+        <w:rPr>
+          <w:rFonts w:ascii="Consolas" w:eastAsia="Consolas" w:hAnsi="Consolas" w:cs="Consolas"/>
+        </w:rPr>
+        <w:tab/>
+        <w:t>CLASSIFICATION</w:t>
+      </w:r>
+    </w:p>
+    <w:p>
+      <w:pPr>
+        <w:rPr>
+          <w:rFonts w:ascii="Consolas" w:eastAsia="Consolas" w:hAnsi="Consolas" w:cs="Consolas"/>
+        </w:rPr>
+      </w:pPr>
+    </w:p>
+    <w:p>
+      <w:pPr>
+        <w:rPr>
+          <w:rFonts w:ascii="Consolas" w:eastAsia="Consolas" w:hAnsi="Consolas" w:cs="Consolas"/>
+        </w:rPr>
+      </w:pPr>
+    </w:p>
+    <w:p>
+      <w:pPr>
+        <w:rPr>
+          <w:rFonts w:ascii="Consolas" w:eastAsia="Consolas" w:hAnsi="Consolas" w:cs="Consolas"/>
+        </w:rPr>
+      </w:pPr>
+    </w:p>
+    <w:p>
+      <w:pPr>
+        <w:rPr>
+          <w:rFonts w:ascii="Consolas" w:eastAsia="Consolas" w:hAnsi="Consolas" w:cs="Consolas"/>
+        </w:rPr>
+      </w:pPr>
+      <w:r>
+        <w:rPr>
+          <w:rFonts w:ascii="Consolas" w:eastAsia="Consolas" w:hAnsi="Consolas" w:cs="Consolas"/>
+          <w:u w:val="single"/>
+        </w:rPr>
+        <w:t>x</w:t>
+      </w:r>
+      <w:r>
+        <w:rPr>
+          <w:rFonts w:ascii="Consolas" w:eastAsia="Consolas" w:hAnsi="Consolas" w:cs="Consolas"/>
+          <w:u w:val="single"/>
+        </w:rPr>
+        <w:tab/>
+      </w:r>
+      <w:r>
+        <w:rPr>
+          <w:rFonts w:ascii="Consolas" w:eastAsia="Consolas" w:hAnsi="Consolas" w:cs="Consolas"/>
+          <w:u w:val="single"/>
+        </w:rPr>
+        <w:tab/>
+      </w:r>
+      <w:r>
+        <w:rPr>
+          <w:rFonts w:ascii="Consolas" w:eastAsia="Consolas" w:hAnsi="Consolas" w:cs="Consolas"/>
+          <w:u w:val="single"/>
+        </w:rPr>
+        <w:tab/>
+      </w:r>
+      <w:r>
+        <w:rPr>
+          <w:rFonts w:ascii="Consolas" w:eastAsia="Consolas" w:hAnsi="Consolas" w:cs="Consolas"/>
+          <w:u w:val="single"/>
+        </w:rPr>
+        <w:tab/>
+      </w:r>
+      <w:r>
+        <w:rPr>
+          <w:rFonts w:ascii="Consolas" w:eastAsia="Consolas" w:hAnsi="Consolas" w:cs="Consolas"/>
+          <w:u w:val="single"/>
+        </w:rPr>
+        <w:tab/>
+      </w:r>
+      <w:r>
+        <w:rPr>
+          <w:rFonts w:ascii="Consolas" w:eastAsia="Consolas" w:hAnsi="Consolas" w:cs="Consolas"/>
+        </w:rPr>
+        <w:br w:type="page"/>
+      </w:r>
+    </w:p>
+    <w:p>
+      <w:pPr>
+        <w:jc w:val="center"/>
+        <w:rPr>
+          <w:rFonts w:ascii="Consolas" w:eastAsia="Consolas" w:hAnsi="Consolas" w:cs="Consolas"/>
+        </w:rPr>
+      </w:pPr>
+      <w:r>
+        <w:rPr>
+          <w:rFonts w:ascii="Consolas" w:eastAsia="Consolas" w:hAnsi="Consolas" w:cs="Consolas"/>
+        </w:rPr>
+        <w:lastRenderedPageBreak/>
+        <w:t>TENNESSEE DEPARTMENT OF CORRECTION</w:t>
+      </w:r>
+    </w:p>
+    <w:p>
+      <w:pPr>
+        <w:jc w:val="center"/>
+        <w:rPr>
+          <w:rFonts w:ascii="Consolas" w:eastAsia="Consolas" w:hAnsi="Consolas" w:cs="Consolas"/>
+        </w:rPr>
+      </w:pPr>
+      <w:r>
+        <w:rPr>
+          <w:rFonts w:ascii="Consolas" w:eastAsia="Consolas" w:hAnsi="Consolas" w:cs="Consolas"/>
+        </w:rPr>
+        <w:t>CLASSIFICATION HEARING NOTICE</w:t>
+      </w:r>
+    </w:p>
+    <w:p>
+      <w:pPr>
+        <w:jc w:val="center"/>
+        <w:rPr>
+          <w:rFonts w:ascii="Consolas" w:eastAsia="Consolas" w:hAnsi="Consolas" w:cs="Consolas"/>
+        </w:rPr>
+      </w:pPr>
+    </w:p>
+    <w:p>
+      <w:pPr>
+        <w:rPr>
+          <w:rFonts w:ascii="Consolas" w:eastAsia="Consolas" w:hAnsi="Consolas" w:cs="Consolas"/>
+        </w:rPr>
+      </w:pPr>
+      <w:r>
+        <w:rPr>
+          <w:rFonts w:ascii="Consolas" w:eastAsia="Consolas" w:hAnsi="Consolas" w:cs="Consolas"/>
+        </w:rPr>
+        <w:t>TOMIS ID: {</w:t>
+      </w:r>
+      <w:proofErr w:type="spellStart"/>
+      <w:r>
+        <w:rPr>
+          <w:rFonts w:ascii="Consolas" w:eastAsia="Consolas" w:hAnsi="Consolas" w:cs="Consolas"/>
+        </w:rPr>
+        <w:t>omsId</w:t>
+      </w:r>
+      <w:proofErr w:type="spellEnd"/>
+      <w:r>
+        <w:rPr>
+          <w:rFonts w:ascii="Consolas" w:eastAsia="Consolas" w:hAnsi="Consolas" w:cs="Consolas"/>
+        </w:rPr>
+        <w:t>}</w:t>
+      </w:r>
+      <w:r>
+        <w:rPr>
+          <w:rFonts w:ascii="Consolas" w:eastAsia="Consolas" w:hAnsi="Consolas" w:cs="Consolas"/>
+        </w:rPr>
+        <w:tab/>
+      </w:r>
+      <w:r>
+        <w:rPr>
+          <w:rFonts w:ascii="Consolas" w:eastAsia="Consolas" w:hAnsi="Consolas" w:cs="Consolas"/>
+        </w:rPr>
+        <w:tab/>
+        <w:t>{</w:t>
+      </w:r>
+      <w:proofErr w:type="spellStart"/>
+      <w:r>
+        <w:rPr>
+          <w:rFonts w:ascii="Consolas" w:eastAsia="Consolas" w:hAnsi="Consolas" w:cs="Consolas"/>
+        </w:rPr>
+        <w:t>residentFullName</w:t>
+      </w:r>
+      <w:proofErr w:type="spellEnd"/>
+      <w:r>
+        <w:rPr>
+          <w:rFonts w:ascii="Consolas" w:eastAsia="Consolas" w:hAnsi="Consolas" w:cs="Consolas"/>
+        </w:rPr>
+        <w:t>}</w:t>
+      </w:r>
+    </w:p>
+    <w:p>
+      <w:pPr>
+        <w:rPr>
+          <w:rFonts w:ascii="Consolas" w:eastAsia="Consolas" w:hAnsi="Consolas" w:cs="Consolas"/>
+        </w:rPr>
+      </w:pPr>
+      <w:r>
+        <w:rPr>
+          <w:rFonts w:ascii="Consolas" w:eastAsia="Consolas" w:hAnsi="Consolas" w:cs="Consolas"/>
+        </w:rPr>
+        <w:t>CAF DATE: {date}</w:t>
+      </w:r>
+    </w:p>
+    <w:p>
+      <w:pPr>
+        <w:rPr>
+          <w:rFonts w:ascii="Consolas" w:eastAsia="Consolas" w:hAnsi="Consolas" w:cs="Consolas"/>
+        </w:rPr>
+      </w:pPr>
+    </w:p>
+    <w:p>
+      <w:pPr>
+        <w:rPr>
+          <w:rFonts w:ascii="Consolas" w:eastAsia="Consolas" w:hAnsi="Consolas" w:cs="Consolas"/>
+        </w:rPr>
+      </w:pPr>
+      <w:r>
+        <w:rPr>
+          <w:rFonts w:ascii="Consolas" w:eastAsia="Consolas" w:hAnsi="Consolas" w:cs="Consolas"/>
+        </w:rPr>
+        <w:t>This is to inform you that your classification hearing will be held on {</w:t>
+      </w:r>
+      <w:proofErr w:type="spellStart"/>
+      <w:r>
+        <w:rPr>
+          <w:rFonts w:ascii="Consolas" w:eastAsia="Consolas" w:hAnsi="Consolas" w:cs="Consolas"/>
+        </w:rPr>
+        <w:t>hearingDate</w:t>
+      </w:r>
+      <w:proofErr w:type="spellEnd"/>
+      <w:r>
+        <w:rPr>
+          <w:rFonts w:ascii="Consolas" w:eastAsia="Consolas" w:hAnsi="Consolas" w:cs="Consolas"/>
+        </w:rPr>
+        <w:t>} at {</w:t>
+      </w:r>
+      <w:proofErr w:type="spellStart"/>
+      <w:r>
+        <w:rPr>
+          <w:rFonts w:ascii="Consolas" w:eastAsia="Consolas" w:hAnsi="Consolas" w:cs="Consolas"/>
+        </w:rPr>
+        <w:t>hearingLocation</w:t>
+      </w:r>
+      <w:proofErr w:type="spellEnd"/>
+      <w:r>
+        <w:rPr>
+          <w:rFonts w:ascii="Consolas" w:eastAsia="Consolas" w:hAnsi="Consolas" w:cs="Consolas"/>
+        </w:rPr>
+        <w:t>}.</w:t>
+      </w:r>
+    </w:p>
+    <w:p>
+      <w:pPr>
+        <w:rPr>
+          <w:rFonts w:ascii="Consolas" w:eastAsia="Consolas" w:hAnsi="Consolas" w:cs="Consolas"/>
+        </w:rPr>
+      </w:pPr>
+    </w:p>
+    <w:p>
+      <w:pPr>
+        <w:rPr>
+          <w:rFonts w:ascii="Consolas" w:eastAsia="Consolas" w:hAnsi="Consolas" w:cs="Consolas"/>
+        </w:rPr>
+      </w:pPr>
+      <w:r>
+        <w:rPr>
+          <w:rFonts w:ascii="Consolas" w:eastAsia="Consolas" w:hAnsi="Consolas" w:cs="Consolas"/>
+        </w:rPr>
+        <w:t>Classification Date:</w:t>
+      </w:r>
+    </w:p>
+    <w:p>
+      <w:pPr>
+        <w:rPr>
+          <w:rFonts w:ascii="Consolas" w:eastAsia="Consolas" w:hAnsi="Consolas" w:cs="Consolas"/>
+        </w:rPr>
+      </w:pPr>
+      <w:r>
+        <w:rPr>
+          <w:rFonts w:ascii="Consolas" w:eastAsia="Consolas" w:hAnsi="Consolas" w:cs="Consolas"/>
+        </w:rPr>
+        <w:t>Classification Type: CL</w:t>
+      </w:r>
+      <w:r>
+        <w:rPr>
+          <w:rFonts w:ascii="Consolas" w:eastAsia="Consolas" w:hAnsi="Consolas" w:cs="Consolas"/>
+        </w:rPr>
+        <w:tab/>
+        <w:t>CLASSIFICATION</w:t>
+      </w:r>
+    </w:p>
+    <w:p>
+      <w:pPr>
+        <w:rPr>
+          <w:rFonts w:ascii="Consolas" w:eastAsia="Consolas" w:hAnsi="Consolas" w:cs="Consolas"/>
+        </w:rPr>
+      </w:pPr>
+    </w:p>
+    <w:p>
+      <w:pPr>
+        <w:rPr>
+          <w:rFonts w:ascii="Consolas" w:eastAsia="Consolas" w:hAnsi="Consolas" w:cs="Consolas"/>
+        </w:rPr>
+      </w:pPr>
+    </w:p>
+    <w:p>
+      <w:pPr>
+        <w:rPr>
+          <w:rFonts w:ascii="Consolas" w:eastAsia="Consolas" w:hAnsi="Consolas" w:cs="Consolas"/>
+        </w:rPr>
+      </w:pPr>
+    </w:p>
+    <w:p>
+      <w:pPr>
+        <w:rPr>
+          <w:rFonts w:ascii="Consolas" w:eastAsia="Consolas" w:hAnsi="Consolas" w:cs="Consolas"/>
+          <w:u w:val="single"/>
+        </w:rPr>
+      </w:pPr>
+      <w:r>
+        <w:rPr>
+          <w:rFonts w:ascii="Consolas" w:eastAsia="Consolas" w:hAnsi="Consolas" w:cs="Consolas"/>
+          <w:u w:val="single"/>
+        </w:rPr>
+        <w:t>x</w:t>
+      </w:r>
+      <w:r>
+        <w:rPr>
+          <w:rFonts w:ascii="Consolas" w:eastAsia="Consolas" w:hAnsi="Consolas" w:cs="Consolas"/>
+          <w:u w:val="single"/>
+        </w:rPr>
+        <w:tab/>
+      </w:r>
+      <w:r>
+        <w:rPr>
+          <w:rFonts w:ascii="Consolas" w:eastAsia="Consolas" w:hAnsi="Consolas" w:cs="Consolas"/>
+          <w:u w:val="single"/>
+        </w:rPr>
+        <w:tab/>
+      </w:r>
+      <w:r>
+        <w:rPr>
+          <w:rFonts w:ascii="Consolas" w:eastAsia="Consolas" w:hAnsi="Consolas" w:cs="Consolas"/>
+          <w:u w:val="single"/>
+        </w:rPr>
+        <w:tab/>
+      </w:r>
+      <w:r>
+        <w:rPr>
+          <w:rFonts w:ascii="Consolas" w:eastAsia="Consolas" w:hAnsi="Consolas" w:cs="Consolas"/>
+          <w:u w:val="single"/>
+        </w:rPr>
+        <w:tab/>
+      </w:r>
+      <w:r>
+        <w:rPr>
+          <w:rFonts w:ascii="Consolas" w:eastAsia="Consolas" w:hAnsi="Consolas" w:cs="Consolas"/>
+          <w:u w:val="single"/>
+        </w:rPr>
+        <w:tab/>
+      </w:r>
+    </w:p>
+    <w:p>
+      <w:pPr>
+        <w:rPr>
+          <w:rFonts w:ascii="Consolas" w:eastAsia="Consolas" w:hAnsi="Consolas" w:cs="Consolas"/>
+          <w:u w:val="single"/>
+        </w:rPr>
+      </w:pPr>
+    </w:p>
     <w:sectPr>
+      <w:headerReference w:type="default" r:id="rId8"/>
       <w:pgSz w:w="12240" w:h="15840"/>
       <w:pgMar w:top="720" w:right="720" w:bottom="720" w:left="720" w:header="0" w:footer="720" w:gutter="0"/>
       <w:pgNumType w:start="1"/>
@@ -4139,6 +5736,97 @@
     </w:p>
   </w:footnote>
 </w:footnotes>
+</file>
+
+<file path=word/header1.xml><?xml version="1.0" encoding="utf-8"?>
+<w:hdr xmlns:wpc="http://schemas.microsoft.com/office/word/2010/wordprocessingCanvas" xmlns:cx="http://schemas.microsoft.com/office/drawing/2014/chartex" xmlns:cx1="http://schemas.microsoft.com/office/drawing/2015/9/8/chartex" xmlns:cx2="http://schemas.microsoft.com/office/drawing/2015/10/21/chartex" xmlns:cx3="http://schemas.microsoft.com/office/drawing/2016/5/9/chartex" xmlns:cx4="http://schemas.microsoft.com/office/drawing/2016/5/10/chartex" xmlns:cx5="http://schemas.microsoft.com/office/drawing/2016/5/11/chartex" xmlns:cx6="http://schemas.microsoft.com/office/drawing/2016/5/12/chartex" xmlns:cx7="http://schemas.microsoft.com/office/drawing/2016/5/13/chartex" xmlns:cx8="http://schemas.microsoft.com/office/drawing/2016/5/14/chartex" xmlns:mc="http://schemas.openxmlformats.org/markup-compatibility/2006" xmlns:aink="http://schemas.microsoft.com/office/drawing/2016/ink" xmlns:am3d="http://schemas.microsoft.com/office/drawing/2017/model3d" xmlns:o="urn:schemas-microsoft-com:office:office" xmlns:oel="http://schemas.microsoft.com/office/2019/extlst" xmlns:r="http://schemas.openxmlformats.org/officeDocument/2006/relationships" xmlns:m="http://schemas.openxmlformats.org/officeDocument/2006/math" xmlns:v="urn:schemas-microsoft-com:vml" xmlns:wp14="http://schemas.microsoft.com/office/word/2010/wordprocessingDrawing" xmlns:wp="http://schemas.openxmlformats.org/drawingml/2006/wordprocessingDrawing" xmlns:w10="urn:schemas-microsoft-com:office:word" xmlns:w="http://schemas.openxmlformats.org/wordprocessingml/2006/main" xmlns:w14="http://schemas.microsoft.com/office/word/2010/wordml" xmlns:w15="http://schemas.microsoft.com/office/word/2012/wordml" xmlns:w16cex="http://schemas.microsoft.com/office/word/2018/wordml/cex" xmlns:w16cid="http://schemas.microsoft.com/office/word/2016/wordml/cid" xmlns:w16="http://schemas.microsoft.com/office/word/2018/wordml" xmlns:w16sdtdh="http://schemas.microsoft.com/office/word/2020/wordml/sdtdatahash" xmlns:w16se="http://schemas.microsoft.com/office/word/2015/wordml/symex" xmlns:wpg="http://schemas.microsoft.com/office/word/2010/wordprocessingGroup" xmlns:wpi="http://schemas.microsoft.com/office/word/2010/wordprocessingInk" xmlns:wne="http://schemas.microsoft.com/office/word/2006/wordml" xmlns:wps="http://schemas.microsoft.com/office/word/2010/wordprocessingShape" mc:Ignorable="w14 w15 w16se w16cid w16 w16cex w16sdtdh wp14">
+  <w:p>
+    <w:pPr>
+      <w:pStyle w:val="Header"/>
+      <w:rPr>
+        <w:rFonts w:ascii="Consolas" w:hAnsi="Consolas"/>
+      </w:rPr>
+    </w:pPr>
+    <w:r>
+      <w:rPr>
+        <w:rFonts w:ascii="Consolas" w:hAnsi="Consolas"/>
+      </w:rPr>
+      <w:t>{</w:t>
+    </w:r>
+    <w:proofErr w:type="spellStart"/>
+    <w:r>
+      <w:rPr>
+        <w:rFonts w:ascii="Consolas" w:hAnsi="Consolas"/>
+      </w:rPr>
+      <w:t>userExternalId</w:t>
+    </w:r>
+    <w:proofErr w:type="spellEnd"/>
+    <w:r>
+      <w:rPr>
+        <w:rFonts w:ascii="Consolas" w:hAnsi="Consolas"/>
+      </w:rPr>
+      <w:t>}</w:t>
+    </w:r>
+  </w:p>
+  <w:p>
+    <w:pPr>
+      <w:pStyle w:val="Header"/>
+      <w:jc w:val="right"/>
+      <w:rPr>
+        <w:rFonts w:ascii="Consolas" w:hAnsi="Consolas"/>
+      </w:rPr>
+    </w:pPr>
+    <w:r>
+      <w:rPr>
+        <w:rFonts w:ascii="Consolas" w:hAnsi="Consolas"/>
+      </w:rPr>
+      <w:t>DATE: {</w:t>
+    </w:r>
+    <w:proofErr w:type="spellStart"/>
+    <w:r>
+      <w:rPr>
+        <w:rFonts w:ascii="Consolas" w:hAnsi="Consolas"/>
+      </w:rPr>
+      <w:t>downloadDate</w:t>
+    </w:r>
+    <w:proofErr w:type="spellEnd"/>
+    <w:r>
+      <w:rPr>
+        <w:rFonts w:ascii="Consolas" w:hAnsi="Consolas"/>
+      </w:rPr>
+      <w:t>}</w:t>
+    </w:r>
+  </w:p>
+  <w:p>
+    <w:pPr>
+      <w:pStyle w:val="Header"/>
+      <w:jc w:val="right"/>
+      <w:rPr>
+        <w:rFonts w:ascii="Consolas" w:hAnsi="Consolas"/>
+      </w:rPr>
+    </w:pPr>
+    <w:r>
+      <w:rPr>
+        <w:rFonts w:ascii="Consolas" w:hAnsi="Consolas"/>
+      </w:rPr>
+      <w:t>TIME: {</w:t>
+    </w:r>
+    <w:proofErr w:type="spellStart"/>
+    <w:r>
+      <w:rPr>
+        <w:rFonts w:ascii="Consolas" w:hAnsi="Consolas"/>
+      </w:rPr>
+      <w:t>downloadTime</w:t>
+    </w:r>
+    <w:proofErr w:type="spellEnd"/>
+    <w:r>
+      <w:rPr>
+        <w:rFonts w:ascii="Consolas" w:hAnsi="Consolas"/>
+      </w:rPr>
+      <w:t>}</w:t>
+    </w:r>
+  </w:p>
+</w:hdr>
 </file>
 
 <file path=word/styles.xml><?xml version="1.0" encoding="utf-8"?>

</xml_diff>